<commit_message>
Attempted using library for aes
</commit_message>
<xml_diff>
--- a/Lab/Misc/K041_AnishSudhanNair_IntroToCrypto_Lab5.docx
+++ b/Lab/Misc/K041_AnishSudhanNair_IntroToCrypto_Lab5.docx
@@ -1157,6 +1157,64 @@
           <w:rFonts w:ascii="Times New Roman" w:hAnsi="Times New Roman" w:cs="Times New Roman"/>
         </w:rPr>
       </w:pPr>
+      <w:r>
+        <w:rPr>
+          <w:rFonts w:ascii="Times New Roman" w:hAnsi="Times New Roman" w:cs="Times New Roman"/>
+        </w:rPr>
+        <w:t>65537</w:t>
+      </w:r>
+    </w:p>
+    <w:p>
+      <w:pPr>
+        <w:rPr>
+          <w:rFonts w:ascii="Times New Roman" w:hAnsi="Times New Roman" w:cs="Times New Roman"/>
+        </w:rPr>
+      </w:pPr>
+      <w:r>
+        <w:rPr>
+          <w:rFonts w:ascii="Times New Roman" w:hAnsi="Times New Roman" w:cs="Times New Roman"/>
+        </w:rPr>
+        <w:t>Fermat prime</w:t>
+      </w:r>
+    </w:p>
+    <w:p>
+      <w:pPr>
+        <w:rPr>
+          <w:rFonts w:ascii="Times New Roman" w:hAnsi="Times New Roman" w:cs="Times New Roman"/>
+        </w:rPr>
+      </w:pPr>
+      <w:r>
+        <w:rPr>
+          <w:rFonts w:ascii="Times New Roman" w:hAnsi="Times New Roman" w:cs="Times New Roman"/>
+        </w:rPr>
+        <w:t>Squaring</w:t>
+      </w:r>
+    </w:p>
+    <w:p>
+      <w:pPr>
+        <w:rPr>
+          <w:rFonts w:ascii="Times New Roman" w:hAnsi="Times New Roman" w:cs="Times New Roman"/>
+        </w:rPr>
+      </w:pPr>
+      <w:r>
+        <w:rPr>
+          <w:rFonts w:ascii="Times New Roman" w:hAnsi="Times New Roman" w:cs="Times New Roman"/>
+        </w:rPr>
+        <w:t>Only two 1s in the binary</w:t>
+      </w:r>
+    </w:p>
+    <w:p>
+      <w:pPr>
+        <w:rPr>
+          <w:rFonts w:ascii="Times New Roman" w:hAnsi="Times New Roman" w:cs="Times New Roman"/>
+        </w:rPr>
+      </w:pPr>
+      <w:r>
+        <w:rPr>
+          <w:rFonts w:ascii="Times New Roman" w:hAnsi="Times New Roman" w:cs="Times New Roman"/>
+        </w:rPr>
+        <w:t xml:space="preserve">Efficiency </w:t>
+      </w:r>
     </w:p>
     <w:p>
       <w:pPr>
@@ -1169,6 +1227,92 @@
           <w:rFonts w:ascii="Times New Roman" w:hAnsi="Times New Roman" w:cs="Times New Roman"/>
         </w:rPr>
         <w:t xml:space="preserve">5. Why does decryption using RSA take more time as compared to encryption? </w:t>
+      </w:r>
+    </w:p>
+    <w:p>
+      <w:pPr>
+        <w:rPr>
+          <w:rFonts w:ascii="Times New Roman" w:hAnsi="Times New Roman" w:cs="Times New Roman"/>
+        </w:rPr>
+      </w:pPr>
+      <w:r>
+        <w:rPr>
+          <w:rFonts w:ascii="Times New Roman" w:hAnsi="Times New Roman" w:cs="Times New Roman"/>
+        </w:rPr>
+        <w:t>In practice the public exponent is small, therefore encryption is faster in practice. On the other hand the private exponent is much larger (needs to be for proper security), therefore decryption is much slower.</w:t>
+      </w:r>
+    </w:p>
+    <w:p>
+      <w:pPr>
+        <w:rPr>
+          <w:rFonts w:ascii="Times New Roman" w:hAnsi="Times New Roman" w:cs="Times New Roman"/>
+        </w:rPr>
+      </w:pPr>
+    </w:p>
+    <w:p>
+      <w:pPr>
+        <w:rPr>
+          <w:rFonts w:ascii="Times New Roman" w:hAnsi="Times New Roman" w:cs="Times New Roman"/>
+        </w:rPr>
+      </w:pPr>
+      <w:r>
+        <w:rPr>
+          <w:rFonts w:ascii="Times New Roman" w:hAnsi="Times New Roman" w:cs="Times New Roman"/>
+        </w:rPr>
+        <w:t>RSA is considerably slow due to the calculation with large numbers. In particular the decryption where d is used in the exponent is slow. There are ways to speed it up by remembering p and q, but it is still slow in comparison to symmetric encryption algorithms.</w:t>
+      </w:r>
+    </w:p>
+    <w:p>
+      <w:pPr>
+        <w:rPr>
+          <w:rFonts w:ascii="Times New Roman" w:hAnsi="Times New Roman" w:cs="Times New Roman"/>
+        </w:rPr>
+      </w:pPr>
+    </w:p>
+    <w:p>
+      <w:pPr>
+        <w:rPr>
+          <w:rFonts w:ascii="Times New Roman" w:hAnsi="Times New Roman" w:cs="Times New Roman"/>
+        </w:rPr>
+      </w:pPr>
+      <w:r>
+        <w:rPr>
+          <w:rFonts w:ascii="Times New Roman" w:hAnsi="Times New Roman" w:cs="Times New Roman"/>
+        </w:rPr>
+        <w:lastRenderedPageBreak/>
+        <w:t>The CRT replace one modular exponentiation with two, but these two exponentiations use half-size modulus and exponents, so each of them is about eight times faster than the non-CRT exponentiation. Thus, CRT speeds up RSA decryption by a factor of about 4. CRT requires knowledge of modulus factorization, so it cannot be applied to encryption, only to decryption.</w:t>
+      </w:r>
+    </w:p>
+    <w:p>
+      <w:pPr>
+        <w:rPr>
+          <w:rFonts w:ascii="Times New Roman" w:hAnsi="Times New Roman" w:cs="Times New Roman"/>
+        </w:rPr>
+      </w:pPr>
+    </w:p>
+    <w:p>
+      <w:pPr>
+        <w:rPr>
+          <w:rFonts w:ascii="Times New Roman" w:hAnsi="Times New Roman" w:cs="Times New Roman"/>
+        </w:rPr>
+      </w:pPr>
+      <w:r>
+        <w:rPr>
+          <w:rFonts w:ascii="Times New Roman" w:hAnsi="Times New Roman" w:cs="Times New Roman"/>
+        </w:rPr>
+        <w:t xml:space="preserve">On the other hand, RSA encryption uses the public exponent, which can be extremely small. A traditional RSA public exponent is 65537, thus 17 bits long. Exponentiation to the power 65537, a 17-bit integer, should be about 60 times faster than exponentiation to a 1024-bit power </w:t>
+      </w:r>
+      <w:r>
+        <w:rPr>
+          <w:rFonts w:ascii="Cambria Math" w:hAnsi="Cambria Math" w:cs="Cambria Math"/>
+        </w:rPr>
+        <w:t>𝑑</w:t>
+      </w:r>
+      <w:r>
+        <w:rPr>
+          <w:rFonts w:ascii="Times New Roman" w:hAnsi="Times New Roman" w:cs="Times New Roman"/>
+        </w:rPr>
+        <w:t xml:space="preserve"> (the private exponent). Even with the CTR speed-up, RSA encryption should still be about 15 times faster than RSA decryption.</w:t>
       </w:r>
     </w:p>
     <w:sectPr>

</xml_diff>